<commit_message>
4th commit - Spring boot Backend Services,Models,repositories and controllers to appoinment
</commit_message>
<xml_diff>
--- a/פרויקט[1] (שוחזר אוטומטית).docx
+++ b/פרויקט[1] (שוחזר אוטומטית).docx
@@ -357,7 +357,6 @@
         <w:pStyle w:val="ListParagraph"/>
         <w:ind w:left="1080"/>
         <w:rPr>
-          <w:rFonts w:hint="cs"/>
           <w:rtl/>
         </w:rPr>
       </w:pPr>
@@ -371,8 +370,10 @@
       <w:r>
         <w:rPr>
           <w:rFonts w:cs="Arial"/>
+          <w:noProof/>
           <w:color w:val="FF0000"/>
           <w:rtl/>
+          <w:lang w:bidi="ar-SA"/>
         </w:rPr>
         <w:drawing>
           <wp:inline distT="0" distB="0" distL="0" distR="0" wp14:anchorId="51AF2487" wp14:editId="44D76C65">
@@ -416,6 +417,7 @@
           <w:noProof/>
           <w:color w:val="FF0000"/>
           <w:rtl/>
+          <w:lang w:bidi="ar-SA"/>
         </w:rPr>
         <w:drawing>
           <wp:inline distT="0" distB="0" distL="0" distR="0" wp14:anchorId="1801F434" wp14:editId="0297E59D">
@@ -468,7 +470,6 @@
       </w:r>
       <w:r>
         <w:rPr>
-          <w:rStyle w:val="Normal"/>
           <w:rFonts w:ascii="Times New Roman" w:eastAsia="Times New Roman" w:hAnsi="Times New Roman" w:cs="Times New Roman"/>
           <w:snapToGrid w:val="0"/>
           <w:color w:val="000000"/>
@@ -485,7 +486,9 @@
       <w:r>
         <w:rPr>
           <w:rFonts w:cs="Arial"/>
-          <w:rtl/>
+          <w:noProof/>
+          <w:rtl/>
+          <w:lang w:bidi="ar-SA"/>
         </w:rPr>
         <w:drawing>
           <wp:inline distT="0" distB="0" distL="0" distR="0" wp14:anchorId="70E96E30" wp14:editId="75EAF80E">
@@ -538,16 +541,7 @@
           <w:rtl/>
         </w:rPr>
         <w:lastRenderedPageBreak/>
-        <w:t>הפתרון המ</w:t>
-      </w:r>
-      <w:bookmarkStart w:id="0" w:name="_GoBack"/>
-      <w:bookmarkEnd w:id="0"/>
-      <w:r>
-        <w:rPr>
-          <w:rFonts w:cs="Arial"/>
-          <w:rtl/>
-        </w:rPr>
-        <w:t xml:space="preserve">וצע </w:t>
+        <w:t xml:space="preserve">הפתרון המוצע </w:t>
       </w:r>
       <w:r>
         <w:rPr>
@@ -1730,7 +1724,6 @@
     <w:p>
       <w:pPr>
         <w:rPr>
-          <w:rFonts w:hint="cs"/>
           <w:rtl/>
         </w:rPr>
       </w:pPr>
@@ -2154,7 +2147,7 @@
     <w:p>
       <w:pPr>
         <w:rPr>
-          <w:rFonts w:cs="Arial" w:hint="cs"/>
+          <w:rFonts w:cs="Arial"/>
           <w:rtl/>
         </w:rPr>
       </w:pPr>
@@ -2353,6 +2346,7 @@
       <w:r>
         <w:rPr>
           <w:noProof/>
+          <w:lang w:bidi="ar-SA"/>
         </w:rPr>
         <w:drawing>
           <wp:inline distT="0" distB="0" distL="0" distR="0" wp14:anchorId="0FB8EAC2" wp14:editId="280D7B9B">
@@ -2590,6 +2584,7 @@
       <w:r>
         <w:rPr>
           <w:noProof/>
+          <w:lang w:bidi="ar-SA"/>
         </w:rPr>
         <w:drawing>
           <wp:inline distT="0" distB="0" distL="0" distR="0" wp14:anchorId="060E3A02" wp14:editId="46F4D2AC">
@@ -2826,12 +2821,13 @@
       <w:r>
         <w:rPr>
           <w:noProof/>
+          <w:lang w:bidi="ar-SA"/>
         </w:rPr>
         <w:drawing>
-          <wp:inline distT="0" distB="0" distL="0" distR="0" wp14:anchorId="7D0AD058" wp14:editId="050E7C14">
-            <wp:extent cx="5274310" cy="3270250"/>
-            <wp:effectExtent l="0" t="0" r="2540" b="6350"/>
-            <wp:docPr id="2" name="Picture 2"/>
+          <wp:inline distT="0" distB="0" distL="0" distR="0" wp14:anchorId="089FF84E" wp14:editId="00785165">
+            <wp:extent cx="5274310" cy="3013075"/>
+            <wp:effectExtent l="0" t="0" r="2540" b="0"/>
+            <wp:docPr id="7" name="Picture 7"/>
             <wp:cNvGraphicFramePr>
               <a:graphicFrameLocks xmlns:a="http://schemas.openxmlformats.org/drawingml/2006/main" noChangeAspect="1"/>
             </wp:cNvGraphicFramePr>
@@ -2851,7 +2847,7 @@
                   <pic:spPr>
                     <a:xfrm>
                       <a:off x="0" y="0"/>
-                      <a:ext cx="5274310" cy="3270250"/>
+                      <a:ext cx="5274310" cy="3013075"/>
                     </a:xfrm>
                     <a:prstGeom prst="rect">
                       <a:avLst/>
@@ -2863,6 +2859,8 @@
           </wp:inline>
         </w:drawing>
       </w:r>
+      <w:bookmarkStart w:id="0" w:name="_GoBack"/>
+      <w:bookmarkEnd w:id="0"/>
     </w:p>
     <w:p>
       <w:pPr>
@@ -2991,81 +2989,82 @@
           <w:u w:val="single"/>
           <w:lang w:bidi="ar-AE"/>
         </w:rPr>
+        <w:t>ER Diagram / Entity-Relationship</w:t>
+      </w:r>
+      <w:r>
+        <w:rPr>
+          <w:rFonts w:hint="cs"/>
+          <w:b/>
+          <w:bCs/>
+          <w:u w:val="single"/>
+          <w:rtl/>
+        </w:rPr>
+        <w:t xml:space="preserve"> (</w:t>
+      </w:r>
+      <w:r>
+        <w:rPr>
+          <w:rFonts w:cs="Arial"/>
+          <w:b/>
+          <w:bCs/>
+          <w:u w:val="single"/>
+          <w:rtl/>
+        </w:rPr>
+        <w:t>תרשים</w:t>
+      </w:r>
+      <w:r>
+        <w:rPr>
+          <w:rFonts w:cs="Arial" w:hint="cs"/>
+          <w:b/>
+          <w:bCs/>
+          <w:u w:val="single"/>
+          <w:rtl/>
+        </w:rPr>
+        <w:t xml:space="preserve"> </w:t>
+      </w:r>
+      <w:r>
+        <w:rPr>
+          <w:rFonts w:cs="Arial"/>
+          <w:b/>
+          <w:bCs/>
+          <w:u w:val="single"/>
+          <w:rtl/>
+        </w:rPr>
+        <w:t>קשרים-ישויות</w:t>
+      </w:r>
+      <w:r>
+        <w:rPr>
+          <w:rFonts w:cs="Arial" w:hint="cs"/>
+          <w:b/>
+          <w:bCs/>
+          <w:u w:val="single"/>
+          <w:rtl/>
+        </w:rPr>
+        <w:t xml:space="preserve">) </w:t>
+      </w:r>
+      <w:r>
+        <w:rPr>
+          <w:rFonts w:cs="Arial"/>
+          <w:b/>
+          <w:bCs/>
+          <w:u w:val="single"/>
+        </w:rPr>
+        <w:t>:</w:t>
+      </w:r>
+    </w:p>
+    <w:p>
+      <w:pPr>
+        <w:ind w:firstLine="720"/>
+        <w:rPr>
+          <w:rtl/>
+          <w:lang w:bidi="ar-AE"/>
+        </w:rPr>
+      </w:pPr>
+      <w:r>
+        <w:rPr>
+          <w:noProof/>
+          <w:lang w:bidi="ar-SA"/>
+        </w:rPr>
         <w:lastRenderedPageBreak/>
-        <w:t>ER Diagram / Entity-Relationship</w:t>
-      </w:r>
-      <w:r>
-        <w:rPr>
-          <w:rFonts w:hint="cs"/>
-          <w:b/>
-          <w:bCs/>
-          <w:u w:val="single"/>
-          <w:rtl/>
-        </w:rPr>
-        <w:t xml:space="preserve"> (</w:t>
-      </w:r>
-      <w:r>
-        <w:rPr>
-          <w:rFonts w:cs="Arial"/>
-          <w:b/>
-          <w:bCs/>
-          <w:u w:val="single"/>
-          <w:rtl/>
-        </w:rPr>
-        <w:t>תרשים</w:t>
-      </w:r>
-      <w:r>
-        <w:rPr>
-          <w:rFonts w:cs="Arial" w:hint="cs"/>
-          <w:b/>
-          <w:bCs/>
-          <w:u w:val="single"/>
-          <w:rtl/>
-        </w:rPr>
-        <w:t xml:space="preserve"> </w:t>
-      </w:r>
-      <w:r>
-        <w:rPr>
-          <w:rFonts w:cs="Arial"/>
-          <w:b/>
-          <w:bCs/>
-          <w:u w:val="single"/>
-          <w:rtl/>
-        </w:rPr>
-        <w:t>קשרים-ישויות</w:t>
-      </w:r>
-      <w:r>
-        <w:rPr>
-          <w:rFonts w:cs="Arial" w:hint="cs"/>
-          <w:b/>
-          <w:bCs/>
-          <w:u w:val="single"/>
-          <w:rtl/>
-        </w:rPr>
-        <w:t xml:space="preserve">) </w:t>
-      </w:r>
-      <w:r>
-        <w:rPr>
-          <w:rFonts w:cs="Arial"/>
-          <w:b/>
-          <w:bCs/>
-          <w:u w:val="single"/>
-        </w:rPr>
-        <w:t>:</w:t>
-      </w:r>
-    </w:p>
-    <w:p>
-      <w:pPr>
-        <w:ind w:firstLine="720"/>
-        <w:rPr>
-          <w:rtl/>
-          <w:lang w:bidi="ar-AE"/>
-        </w:rPr>
-      </w:pPr>
-      <w:r>
-        <w:rPr>
-          <w:noProof/>
-        </w:rPr>
         <w:drawing>
           <wp:inline distT="0" distB="0" distL="0" distR="0" wp14:anchorId="6CDA49B9" wp14:editId="234A9E2B">
             <wp:extent cx="5274310" cy="4591050"/>
@@ -3187,7 +3186,6 @@
           <w:numId w:val="5"/>
         </w:numPr>
         <w:rPr>
-          <w:rFonts w:hint="cs"/>
           <w:b/>
           <w:bCs/>
           <w:u w:val="single"/>

</xml_diff>

<commit_message>
5th commit - Spring boot Backend update Services,Models,repositories and controllers and listener to db
</commit_message>
<xml_diff>
--- a/פרויקט[1] (שוחזר אוטומטית).docx
+++ b/פרויקט[1] (שוחזר אוטומטית).docx
@@ -2824,10 +2824,10 @@
           <w:lang w:bidi="ar-SA"/>
         </w:rPr>
         <w:drawing>
-          <wp:inline distT="0" distB="0" distL="0" distR="0" wp14:anchorId="089FF84E" wp14:editId="00785165">
-            <wp:extent cx="5274310" cy="3013075"/>
-            <wp:effectExtent l="0" t="0" r="2540" b="0"/>
-            <wp:docPr id="7" name="Picture 7"/>
+          <wp:inline distT="0" distB="0" distL="0" distR="0" wp14:anchorId="18686E98" wp14:editId="32718CAE">
+            <wp:extent cx="5274310" cy="2929255"/>
+            <wp:effectExtent l="0" t="0" r="2540" b="4445"/>
+            <wp:docPr id="8" name="Picture 8"/>
             <wp:cNvGraphicFramePr>
               <a:graphicFrameLocks xmlns:a="http://schemas.openxmlformats.org/drawingml/2006/main" noChangeAspect="1"/>
             </wp:cNvGraphicFramePr>
@@ -2847,7 +2847,7 @@
                   <pic:spPr>
                     <a:xfrm>
                       <a:off x="0" y="0"/>
-                      <a:ext cx="5274310" cy="3013075"/>
+                      <a:ext cx="5274310" cy="2929255"/>
                     </a:xfrm>
                     <a:prstGeom prst="rect">
                       <a:avLst/>
@@ -2969,6 +2969,13 @@
     </w:p>
     <w:p>
       <w:pPr>
+        <w:rPr>
+          <w:lang w:bidi="ar-AE"/>
+        </w:rPr>
+      </w:pPr>
+    </w:p>
+    <w:p>
+      <w:pPr>
         <w:pStyle w:val="ListParagraph"/>
         <w:numPr>
           <w:ilvl w:val="0"/>
@@ -2989,6 +2996,7 @@
           <w:u w:val="single"/>
           <w:lang w:bidi="ar-AE"/>
         </w:rPr>
+        <w:lastRenderedPageBreak/>
         <w:t>ER Diagram / Entity-Relationship</w:t>
       </w:r>
       <w:r>
@@ -3064,7 +3072,6 @@
           <w:noProof/>
           <w:lang w:bidi="ar-SA"/>
         </w:rPr>
-        <w:lastRenderedPageBreak/>
         <w:drawing>
           <wp:inline distT="0" distB="0" distL="0" distR="0" wp14:anchorId="6CDA49B9" wp14:editId="234A9E2B">
             <wp:extent cx="5274310" cy="4591050"/>

</xml_diff>

<commit_message>
6th commit - Spring boot Backend update Services,Models,repositories and controllers for Notifications
</commit_message>
<xml_diff>
--- a/פרויקט[1] (שוחזר אוטומטית).docx
+++ b/פרויקט[1] (שוחזר אוטומטית).docx
@@ -1679,7 +1679,7 @@
     <w:p>
       <w:pPr>
         <w:rPr>
-          <w:rtl/>
+          <w:lang w:val="en-GB"/>
         </w:rPr>
       </w:pPr>
       <w:r>
@@ -1724,6 +1724,42 @@
     <w:p>
       <w:pPr>
         <w:rPr>
+          <w:rFonts w:hint="cs"/>
+          <w:rtl/>
+          <w:lang w:val="en-GB"/>
+        </w:rPr>
+      </w:pPr>
+      <w:r>
+        <w:rPr>
+          <w:rFonts w:asciiTheme="minorBidi" w:hAnsiTheme="minorBidi"/>
+          <w:b/>
+          <w:bCs/>
+          <w:lang w:bidi="ar-AE"/>
+        </w:rPr>
+        <w:t xml:space="preserve">CHATBOT </w:t>
+      </w:r>
+      <w:r>
+        <w:rPr>
+          <w:rFonts w:asciiTheme="minorBidi" w:hAnsiTheme="minorBidi"/>
+          <w:b/>
+          <w:bCs/>
+          <w:rtl/>
+          <w:lang w:val="en-GB"/>
+        </w:rPr>
+        <w:t xml:space="preserve"> טקסטואלי:</w:t>
+      </w:r>
+      <w:r>
+        <w:rPr>
+          <w:rFonts w:hint="cs"/>
+          <w:rtl/>
+          <w:lang w:val="en-GB"/>
+        </w:rPr>
+        <w:t xml:space="preserve"> לתת אפשרות למשתמש לכתוב/ללחוץ על טקסט כדי להשתמש במערכת.</w:t>
+      </w:r>
+    </w:p>
+    <w:p>
+      <w:pPr>
+        <w:rPr>
           <w:rtl/>
         </w:rPr>
       </w:pPr>
@@ -1888,7 +1924,12 @@
         <w:t>Frontend:</w:t>
       </w:r>
       <w:r>
-        <w:t xml:space="preserve"> React, [Material UI / Tailwind CSS]</w:t>
+        <w:t xml:space="preserve"> React, [Materia</w:t>
+      </w:r>
+      <w:bookmarkStart w:id="0" w:name="_GoBack"/>
+      <w:bookmarkEnd w:id="0"/>
+      <w:r>
+        <w:t>l UI / Tailwind CSS]</w:t>
       </w:r>
       <w:r>
         <w:rPr>
@@ -2294,7 +2335,6 @@
           <w:bCs/>
           <w:u w:val="single"/>
         </w:rPr>
-        <w:lastRenderedPageBreak/>
         <w:t xml:space="preserve"> </w:t>
       </w:r>
       <w:r>
@@ -2859,8 +2899,6 @@
           </wp:inline>
         </w:drawing>
       </w:r>
-      <w:bookmarkStart w:id="0" w:name="_GoBack"/>
-      <w:bookmarkEnd w:id="0"/>
     </w:p>
     <w:p>
       <w:pPr>
@@ -2996,7 +3034,6 @@
           <w:u w:val="single"/>
           <w:lang w:bidi="ar-AE"/>
         </w:rPr>
-        <w:lastRenderedPageBreak/>
         <w:t>ER Diagram / Entity-Relationship</w:t>
       </w:r>
       <w:r>

</xml_diff>

<commit_message>
8th commit - GBooking api services and controllers
</commit_message>
<xml_diff>
--- a/פרויקט[1] (שוחזר אוטומטית).docx
+++ b/פרויקט[1] (שוחזר אוטומטית).docx
@@ -76,8 +76,10 @@
           <w:rFonts w:hint="cs"/>
           <w:rtl/>
         </w:rPr>
-        <w:t>חנין חטיב , פארוק, סגא, מחמוד</w:t>
-      </w:r>
+        <w:t>חנין חטיב, פארוק, סגא</w:t>
+      </w:r>
+      <w:bookmarkStart w:id="0" w:name="_GoBack"/>
+      <w:bookmarkEnd w:id="0"/>
     </w:p>
     <w:p>
       <w:pPr>
@@ -1724,7 +1726,6 @@
     <w:p>
       <w:pPr>
         <w:rPr>
-          <w:rFonts w:hint="cs"/>
           <w:rtl/>
           <w:lang w:val="en-GB"/>
         </w:rPr>
@@ -1924,12 +1925,7 @@
         <w:t>Frontend:</w:t>
       </w:r>
       <w:r>
-        <w:t xml:space="preserve"> React, [Materia</w:t>
-      </w:r>
-      <w:bookmarkStart w:id="0" w:name="_GoBack"/>
-      <w:bookmarkEnd w:id="0"/>
-      <w:r>
-        <w:t>l UI / Tailwind CSS]</w:t>
+        <w:t xml:space="preserve"> React, [Material UI / Tailwind CSS]</w:t>
       </w:r>
       <w:r>
         <w:rPr>

</xml_diff>